<commit_message>
Upload 03. Data Export
</commit_message>
<xml_diff>
--- a/Exam Preparation/C# DB Advanced Exam - 04 April 2021 - TeisterMask/01. Model Defition_Problem Description.docx
+++ b/Exam Preparation/C# DB Advanced Exam - 04 April 2021 - TeisterMask/01. Model Defition_Problem Description.docx
@@ -1278,13 +1278,13 @@
           <w:numId w:val="2"/>
         </w:numPr>
         <w:rPr>
-          <w:highlight w:val="yellow"/>
+          <w:highlight w:val="green"/>
         </w:rPr>
       </w:pPr>
       <w:r>
         <w:rPr>
           <w:rStyle w:val="CodeChar"/>
-          <w:highlight w:val="yellow"/>
+          <w:highlight w:val="green"/>
         </w:rPr>
         <w:t>EmployeesTasks</w:t>
       </w:r>
@@ -1293,20 +1293,20 @@
           <w:rStyle w:val="CodeChar"/>
           <w:rFonts w:asciiTheme="minorHAnsi" w:hAnsiTheme="minorHAnsi"/>
           <w:noProof w:val="0"/>
-          <w:highlight w:val="yellow"/>
+          <w:highlight w:val="green"/>
         </w:rPr>
         <w:t xml:space="preserve"> – </w:t>
       </w:r>
       <w:r>
         <w:rPr>
-          <w:highlight w:val="yellow"/>
+          <w:highlight w:val="green"/>
         </w:rPr>
         <w:t xml:space="preserve">collection of type </w:t>
       </w:r>
       <w:r>
         <w:rPr>
           <w:rStyle w:val="CodeChar"/>
-          <w:highlight w:val="yellow"/>
+          <w:highlight w:val="green"/>
         </w:rPr>
         <w:t>EmployeeTask</w:t>
       </w:r>
@@ -1333,6 +1333,7 @@
           <w:rFonts w:asciiTheme="minorHAnsi" w:hAnsiTheme="minorHAnsi"/>
           <w:b w:val="0"/>
           <w:noProof w:val="0"/>
+          <w:highlight w:val="green"/>
         </w:rPr>
       </w:pPr>
       <w:bookmarkStart w:id="3" w:name="OLE_LINK3"/>
@@ -1340,6 +1341,7 @@
       <w:r>
         <w:rPr>
           <w:rStyle w:val="CodeChar"/>
+          <w:highlight w:val="green"/>
         </w:rPr>
         <w:t>Id</w:t>
       </w:r>
@@ -1348,20 +1350,23 @@
           <w:rStyle w:val="CodeChar"/>
           <w:rFonts w:asciiTheme="minorHAnsi" w:hAnsiTheme="minorHAnsi"/>
           <w:noProof w:val="0"/>
+          <w:highlight w:val="green"/>
         </w:rPr>
         <w:t xml:space="preserve"> –</w:t>
       </w:r>
       <w:r>
+        <w:rPr>
+          <w:highlight w:val="green"/>
+        </w:rPr>
         <w:t xml:space="preserve"> integer, </w:t>
       </w:r>
       <w:r>
         <w:rPr>
           <w:b/>
+          <w:highlight w:val="green"/>
         </w:rPr>
         <w:t>Primary Key</w:t>
       </w:r>
-      <w:bookmarkStart w:id="5" w:name="_GoBack"/>
-      <w:bookmarkEnd w:id="5"/>
     </w:p>
     <w:p>
       <w:pPr>
@@ -1370,10 +1375,14 @@
           <w:ilvl w:val="0"/>
           <w:numId w:val="2"/>
         </w:numPr>
+        <w:rPr>
+          <w:highlight w:val="green"/>
+        </w:rPr>
       </w:pPr>
       <w:r>
         <w:rPr>
           <w:rStyle w:val="CodeChar"/>
+          <w:highlight w:val="green"/>
         </w:rPr>
         <w:t>Name</w:t>
       </w:r>
@@ -1382,15 +1391,20 @@
           <w:rStyle w:val="CodeChar"/>
           <w:rFonts w:asciiTheme="minorHAnsi" w:hAnsiTheme="minorHAnsi"/>
           <w:noProof w:val="0"/>
+          <w:highlight w:val="green"/>
         </w:rPr>
         <w:t xml:space="preserve"> – </w:t>
       </w:r>
       <w:r>
+        <w:rPr>
+          <w:highlight w:val="green"/>
+        </w:rPr>
         <w:t xml:space="preserve">text with length </w:t>
       </w:r>
       <w:r>
         <w:rPr>
           <w:b/>
+          <w:highlight w:val="green"/>
         </w:rPr>
         <w:t>[</w:t>
       </w:r>
@@ -1398,6 +1412,7 @@
         <w:rPr>
           <w:rFonts w:ascii="Consolas" w:hAnsi="Consolas"/>
           <w:b/>
+          <w:highlight w:val="green"/>
         </w:rPr>
         <w:t>2</w:t>
       </w:r>
@@ -1405,6 +1420,7 @@
         <w:rPr>
           <w:rFonts w:ascii="Consolas" w:hAnsi="Consolas"/>
           <w:b/>
+          <w:highlight w:val="green"/>
         </w:rPr>
         <w:t xml:space="preserve">, </w:t>
       </w:r>
@@ -1412,6 +1428,7 @@
         <w:rPr>
           <w:rFonts w:ascii="Consolas" w:hAnsi="Consolas"/>
           <w:b/>
+          <w:highlight w:val="green"/>
         </w:rPr>
         <w:t>4</w:t>
       </w:r>
@@ -1419,25 +1436,34 @@
         <w:rPr>
           <w:rFonts w:ascii="Consolas" w:hAnsi="Consolas"/>
           <w:b/>
+          <w:highlight w:val="green"/>
         </w:rPr>
         <w:t>0</w:t>
       </w:r>
       <w:r>
         <w:rPr>
           <w:b/>
+          <w:highlight w:val="green"/>
         </w:rPr>
         <w:t>]</w:t>
       </w:r>
       <w:r>
+        <w:rPr>
+          <w:highlight w:val="green"/>
+        </w:rPr>
         <w:t xml:space="preserve"> (</w:t>
       </w:r>
       <w:r>
         <w:rPr>
           <w:rStyle w:val="Strong"/>
+          <w:highlight w:val="green"/>
         </w:rPr>
         <w:t>required</w:t>
       </w:r>
       <w:r>
+        <w:rPr>
+          <w:highlight w:val="green"/>
+        </w:rPr>
         <w:t>)</w:t>
       </w:r>
     </w:p>
@@ -1448,10 +1474,14 @@
           <w:ilvl w:val="0"/>
           <w:numId w:val="2"/>
         </w:numPr>
+        <w:rPr>
+          <w:highlight w:val="green"/>
+        </w:rPr>
       </w:pPr>
       <w:r>
         <w:rPr>
           <w:rStyle w:val="CodeChar"/>
+          <w:highlight w:val="green"/>
         </w:rPr>
         <w:t>OpenDate</w:t>
       </w:r>
@@ -1460,22 +1490,33 @@
           <w:rStyle w:val="CodeChar"/>
           <w:rFonts w:asciiTheme="minorHAnsi" w:hAnsiTheme="minorHAnsi"/>
           <w:noProof w:val="0"/>
+          <w:highlight w:val="green"/>
         </w:rPr>
         <w:t xml:space="preserve"> – </w:t>
       </w:r>
       <w:r>
+        <w:rPr>
+          <w:highlight w:val="green"/>
+        </w:rPr>
         <w:t>date and time</w:t>
       </w:r>
       <w:r>
+        <w:rPr>
+          <w:highlight w:val="green"/>
+        </w:rPr>
         <w:t xml:space="preserve"> (</w:t>
       </w:r>
       <w:r>
         <w:rPr>
           <w:rStyle w:val="Strong"/>
+          <w:highlight w:val="green"/>
         </w:rPr>
         <w:t>required</w:t>
       </w:r>
       <w:r>
+        <w:rPr>
+          <w:highlight w:val="green"/>
+        </w:rPr>
         <w:t>)</w:t>
       </w:r>
     </w:p>
@@ -1491,12 +1532,14 @@
           <w:rFonts w:asciiTheme="minorHAnsi" w:hAnsiTheme="minorHAnsi"/>
           <w:b w:val="0"/>
           <w:noProof w:val="0"/>
+          <w:highlight w:val="green"/>
         </w:rPr>
       </w:pPr>
       <w:proofErr w:type="spellStart"/>
       <w:r>
         <w:rPr>
           <w:b/>
+          <w:highlight w:val="green"/>
         </w:rPr>
         <w:t>DueDate</w:t>
       </w:r>
@@ -1506,15 +1549,20 @@
           <w:rStyle w:val="CodeChar"/>
           <w:rFonts w:asciiTheme="minorHAnsi" w:hAnsiTheme="minorHAnsi"/>
           <w:noProof w:val="0"/>
+          <w:highlight w:val="green"/>
         </w:rPr>
         <w:t xml:space="preserve"> – </w:t>
       </w:r>
       <w:r>
+        <w:rPr>
+          <w:highlight w:val="green"/>
+        </w:rPr>
         <w:t>date and time (</w:t>
       </w:r>
       <w:r>
         <w:rPr>
           <w:b/>
+          <w:highlight w:val="green"/>
         </w:rPr>
         <w:t xml:space="preserve">can be </w:t>
       </w:r>
@@ -1522,10 +1570,14 @@
         <w:rPr>
           <w:rFonts w:ascii="Consolas" w:hAnsi="Consolas"/>
           <w:b/>
+          <w:highlight w:val="green"/>
         </w:rPr>
         <w:t>null</w:t>
       </w:r>
       <w:r>
+        <w:rPr>
+          <w:highlight w:val="green"/>
+        </w:rPr>
         <w:t>)</w:t>
       </w:r>
     </w:p>
@@ -1536,10 +1588,14 @@
           <w:ilvl w:val="0"/>
           <w:numId w:val="2"/>
         </w:numPr>
+        <w:rPr>
+          <w:highlight w:val="green"/>
+        </w:rPr>
       </w:pPr>
       <w:r>
         <w:rPr>
           <w:rStyle w:val="CodeChar"/>
+          <w:highlight w:val="green"/>
         </w:rPr>
         <w:t>Tasks</w:t>
       </w:r>
@@ -1549,6 +1605,7 @@
           <w:rFonts w:asciiTheme="minorHAnsi" w:hAnsiTheme="minorHAnsi"/>
           <w:b w:val="0"/>
           <w:noProof w:val="0"/>
+          <w:highlight w:val="green"/>
         </w:rPr>
         <w:t xml:space="preserve"> </w:t>
       </w:r>
@@ -1557,15 +1614,20 @@
           <w:rStyle w:val="CodeChar"/>
           <w:rFonts w:asciiTheme="minorHAnsi" w:hAnsiTheme="minorHAnsi"/>
           <w:noProof w:val="0"/>
+          <w:highlight w:val="green"/>
         </w:rPr>
         <w:t xml:space="preserve">– </w:t>
       </w:r>
       <w:r>
+        <w:rPr>
+          <w:highlight w:val="green"/>
+        </w:rPr>
         <w:t xml:space="preserve">collection of type </w:t>
       </w:r>
       <w:r>
         <w:rPr>
           <w:rStyle w:val="CodeChar"/>
+          <w:highlight w:val="green"/>
         </w:rPr>
         <w:t>Task</w:t>
       </w:r>
@@ -1592,13 +1654,15 @@
           <w:rFonts w:asciiTheme="minorHAnsi" w:hAnsiTheme="minorHAnsi"/>
           <w:b w:val="0"/>
           <w:noProof w:val="0"/>
+          <w:highlight w:val="green"/>
         </w:rPr>
       </w:pPr>
-      <w:bookmarkStart w:id="6" w:name="OLE_LINK5"/>
-      <w:bookmarkStart w:id="7" w:name="OLE_LINK6"/>
+      <w:bookmarkStart w:id="5" w:name="OLE_LINK5"/>
+      <w:bookmarkStart w:id="6" w:name="OLE_LINK6"/>
       <w:r>
         <w:rPr>
           <w:rStyle w:val="CodeChar"/>
+          <w:highlight w:val="green"/>
         </w:rPr>
         <w:t>Id</w:t>
       </w:r>
@@ -1608,6 +1672,7 @@
           <w:rFonts w:asciiTheme="minorHAnsi" w:hAnsiTheme="minorHAnsi"/>
           <w:b w:val="0"/>
           <w:noProof w:val="0"/>
+          <w:highlight w:val="green"/>
         </w:rPr>
         <w:t xml:space="preserve"> </w:t>
       </w:r>
@@ -1616,15 +1681,20 @@
           <w:rStyle w:val="CodeChar"/>
           <w:rFonts w:asciiTheme="minorHAnsi" w:hAnsiTheme="minorHAnsi"/>
           <w:noProof w:val="0"/>
+          <w:highlight w:val="green"/>
         </w:rPr>
         <w:t xml:space="preserve">– </w:t>
       </w:r>
       <w:r>
+        <w:rPr>
+          <w:highlight w:val="green"/>
+        </w:rPr>
         <w:t xml:space="preserve">integer, </w:t>
       </w:r>
       <w:r>
         <w:rPr>
           <w:b/>
+          <w:highlight w:val="green"/>
         </w:rPr>
         <w:t>Primary Key</w:t>
       </w:r>
@@ -1641,11 +1711,13 @@
           <w:rFonts w:asciiTheme="minorHAnsi" w:hAnsiTheme="minorHAnsi"/>
           <w:b w:val="0"/>
           <w:noProof w:val="0"/>
+          <w:highlight w:val="green"/>
         </w:rPr>
       </w:pPr>
       <w:r>
         <w:rPr>
           <w:rStyle w:val="CodeChar"/>
+          <w:highlight w:val="green"/>
         </w:rPr>
         <w:t>Name</w:t>
       </w:r>
@@ -1654,15 +1726,20 @@
           <w:rStyle w:val="CodeChar"/>
           <w:rFonts w:asciiTheme="minorHAnsi" w:hAnsiTheme="minorHAnsi"/>
           <w:noProof w:val="0"/>
+          <w:highlight w:val="green"/>
         </w:rPr>
         <w:t xml:space="preserve"> – </w:t>
       </w:r>
       <w:r>
+        <w:rPr>
+          <w:highlight w:val="green"/>
+        </w:rPr>
         <w:t xml:space="preserve">text with length </w:t>
       </w:r>
       <w:r>
         <w:rPr>
           <w:b/>
+          <w:highlight w:val="green"/>
         </w:rPr>
         <w:t>[</w:t>
       </w:r>
@@ -1670,25 +1747,34 @@
         <w:rPr>
           <w:rFonts w:ascii="Consolas" w:hAnsi="Consolas"/>
           <w:b/>
+          <w:highlight w:val="green"/>
         </w:rPr>
         <w:t>2, 40</w:t>
       </w:r>
       <w:r>
         <w:rPr>
           <w:b/>
+          <w:highlight w:val="green"/>
         </w:rPr>
         <w:t>]</w:t>
       </w:r>
       <w:r>
+        <w:rPr>
+          <w:highlight w:val="green"/>
+        </w:rPr>
         <w:t xml:space="preserve"> (</w:t>
       </w:r>
       <w:r>
         <w:rPr>
           <w:rStyle w:val="Strong"/>
+          <w:highlight w:val="green"/>
         </w:rPr>
         <w:t>required</w:t>
       </w:r>
       <w:r>
+        <w:rPr>
+          <w:highlight w:val="green"/>
+        </w:rPr>
         <w:t>)</w:t>
       </w:r>
     </w:p>
@@ -1699,10 +1785,14 @@
           <w:ilvl w:val="0"/>
           <w:numId w:val="2"/>
         </w:numPr>
+        <w:rPr>
+          <w:highlight w:val="green"/>
+        </w:rPr>
       </w:pPr>
       <w:r>
         <w:rPr>
           <w:rStyle w:val="CodeChar"/>
+          <w:highlight w:val="green"/>
         </w:rPr>
         <w:t>OpenDate</w:t>
       </w:r>
@@ -1711,19 +1801,27 @@
           <w:rStyle w:val="CodeChar"/>
           <w:rFonts w:asciiTheme="minorHAnsi" w:hAnsiTheme="minorHAnsi"/>
           <w:noProof w:val="0"/>
+          <w:highlight w:val="green"/>
         </w:rPr>
         <w:t xml:space="preserve"> – </w:t>
       </w:r>
       <w:r>
+        <w:rPr>
+          <w:highlight w:val="green"/>
+        </w:rPr>
         <w:t>date and time (</w:t>
       </w:r>
       <w:r>
         <w:rPr>
           <w:rStyle w:val="Strong"/>
+          <w:highlight w:val="green"/>
         </w:rPr>
         <w:t>required</w:t>
       </w:r>
       <w:r>
+        <w:rPr>
+          <w:highlight w:val="green"/>
+        </w:rPr>
         <w:t>)</w:t>
       </w:r>
     </w:p>
@@ -1734,12 +1832,16 @@
           <w:ilvl w:val="0"/>
           <w:numId w:val="2"/>
         </w:numPr>
+        <w:rPr>
+          <w:highlight w:val="green"/>
+        </w:rPr>
       </w:pPr>
       <w:proofErr w:type="spellStart"/>
       <w:r>
         <w:rPr>
           <w:rFonts w:ascii="Consolas" w:hAnsi="Consolas"/>
           <w:b/>
+          <w:highlight w:val="green"/>
         </w:rPr>
         <w:t>DueDate</w:t>
       </w:r>
@@ -1747,6 +1849,7 @@
       <w:r>
         <w:rPr>
           <w:b/>
+          <w:highlight w:val="green"/>
         </w:rPr>
         <w:t xml:space="preserve"> </w:t>
       </w:r>
@@ -1755,19 +1858,27 @@
           <w:rStyle w:val="CodeChar"/>
           <w:rFonts w:asciiTheme="minorHAnsi" w:hAnsiTheme="minorHAnsi"/>
           <w:noProof w:val="0"/>
+          <w:highlight w:val="green"/>
         </w:rPr>
         <w:t xml:space="preserve">– </w:t>
       </w:r>
       <w:r>
+        <w:rPr>
+          <w:highlight w:val="green"/>
+        </w:rPr>
         <w:t>date and time (</w:t>
       </w:r>
       <w:r>
         <w:rPr>
           <w:rStyle w:val="Strong"/>
+          <w:highlight w:val="green"/>
         </w:rPr>
         <w:t>required</w:t>
       </w:r>
       <w:r>
+        <w:rPr>
+          <w:highlight w:val="green"/>
+        </w:rPr>
         <w:t>)</w:t>
       </w:r>
     </w:p>
@@ -1778,10 +1889,14 @@
           <w:ilvl w:val="0"/>
           <w:numId w:val="2"/>
         </w:numPr>
+        <w:rPr>
+          <w:highlight w:val="green"/>
+        </w:rPr>
       </w:pPr>
       <w:r>
         <w:rPr>
           <w:rStyle w:val="CodeChar"/>
+          <w:highlight w:val="green"/>
         </w:rPr>
         <w:t>ExecutionType</w:t>
       </w:r>
@@ -1790,19 +1905,27 @@
           <w:rStyle w:val="CodeChar"/>
           <w:rFonts w:asciiTheme="minorHAnsi" w:hAnsiTheme="minorHAnsi"/>
           <w:noProof w:val="0"/>
+          <w:highlight w:val="green"/>
         </w:rPr>
         <w:t xml:space="preserve"> – </w:t>
       </w:r>
       <w:r>
+        <w:rPr>
+          <w:highlight w:val="green"/>
+        </w:rPr>
         <w:t xml:space="preserve">enumeration of type </w:t>
       </w:r>
       <w:r>
         <w:rPr>
           <w:rStyle w:val="CodeChar"/>
+          <w:highlight w:val="green"/>
         </w:rPr>
         <w:t>ExecutionType</w:t>
       </w:r>
       <w:r>
+        <w:rPr>
+          <w:highlight w:val="green"/>
+        </w:rPr>
         <w:t xml:space="preserve">, with possible values </w:t>
       </w:r>
       <w:r>
@@ -1810,14 +1933,16 @@
           <w:rStyle w:val="Strong"/>
           <w:b w:val="0"/>
           <w:noProof/>
+          <w:highlight w:val="green"/>
         </w:rPr>
         <w:t>(</w:t>
       </w:r>
-      <w:bookmarkStart w:id="8" w:name="OLE_LINK9"/>
-      <w:bookmarkStart w:id="9" w:name="OLE_LINK10"/>
+      <w:bookmarkStart w:id="7" w:name="OLE_LINK9"/>
+      <w:bookmarkStart w:id="8" w:name="OLE_LINK10"/>
       <w:r>
         <w:rPr>
           <w:rStyle w:val="CodeChar"/>
+          <w:highlight w:val="green"/>
         </w:rPr>
         <w:t>ProductBacklog</w:t>
       </w:r>
@@ -1828,12 +1953,14 @@
           <w:color w:val="000000"/>
           <w:sz w:val="19"/>
           <w:szCs w:val="19"/>
+          <w:highlight w:val="green"/>
         </w:rPr>
         <w:t xml:space="preserve">, </w:t>
       </w:r>
       <w:r>
         <w:rPr>
           <w:rStyle w:val="CodeChar"/>
+          <w:highlight w:val="green"/>
         </w:rPr>
         <w:t>SprintBacklog</w:t>
       </w:r>
@@ -1844,12 +1971,14 @@
           <w:color w:val="000000"/>
           <w:sz w:val="19"/>
           <w:szCs w:val="19"/>
+          <w:highlight w:val="green"/>
         </w:rPr>
         <w:t xml:space="preserve">, </w:t>
       </w:r>
       <w:r>
         <w:rPr>
           <w:rStyle w:val="CodeChar"/>
+          <w:highlight w:val="green"/>
         </w:rPr>
         <w:t>InProgress</w:t>
       </w:r>
@@ -1860,34 +1989,44 @@
           <w:color w:val="000000"/>
           <w:sz w:val="19"/>
           <w:szCs w:val="19"/>
+          <w:highlight w:val="green"/>
         </w:rPr>
         <w:t xml:space="preserve">, </w:t>
       </w:r>
       <w:r>
         <w:rPr>
           <w:rStyle w:val="CodeChar"/>
+          <w:highlight w:val="green"/>
         </w:rPr>
         <w:t>Finished</w:t>
       </w:r>
+      <w:bookmarkEnd w:id="7"/>
       <w:bookmarkEnd w:id="8"/>
-      <w:bookmarkEnd w:id="9"/>
       <w:r>
         <w:rPr>
           <w:rStyle w:val="Strong"/>
           <w:b w:val="0"/>
+          <w:highlight w:val="green"/>
         </w:rPr>
         <w:t>)</w:t>
       </w:r>
       <w:r>
+        <w:rPr>
+          <w:highlight w:val="green"/>
+        </w:rPr>
         <w:t xml:space="preserve"> (</w:t>
       </w:r>
       <w:r>
         <w:rPr>
           <w:rStyle w:val="Strong"/>
+          <w:highlight w:val="green"/>
         </w:rPr>
         <w:t>required</w:t>
       </w:r>
       <w:r>
+        <w:rPr>
+          <w:highlight w:val="green"/>
+        </w:rPr>
         <w:t>)</w:t>
       </w:r>
     </w:p>
@@ -1898,10 +2037,14 @@
           <w:ilvl w:val="0"/>
           <w:numId w:val="2"/>
         </w:numPr>
+        <w:rPr>
+          <w:highlight w:val="green"/>
+        </w:rPr>
       </w:pPr>
       <w:r>
         <w:rPr>
           <w:rStyle w:val="CodeChar"/>
+          <w:highlight w:val="green"/>
         </w:rPr>
         <w:t>LabelType</w:t>
       </w:r>
@@ -1910,24 +2053,33 @@
           <w:rStyle w:val="CodeChar"/>
           <w:rFonts w:asciiTheme="minorHAnsi" w:hAnsiTheme="minorHAnsi"/>
           <w:noProof w:val="0"/>
+          <w:highlight w:val="green"/>
         </w:rPr>
         <w:t xml:space="preserve"> –</w:t>
       </w:r>
       <w:r>
+        <w:rPr>
+          <w:highlight w:val="green"/>
+        </w:rPr>
         <w:t xml:space="preserve"> enumeration of type </w:t>
       </w:r>
       <w:r>
         <w:rPr>
           <w:rStyle w:val="CodeChar"/>
+          <w:highlight w:val="green"/>
         </w:rPr>
         <w:t>LabelType</w:t>
       </w:r>
       <w:r>
+        <w:rPr>
+          <w:highlight w:val="green"/>
+        </w:rPr>
         <w:t>, with possible values</w:t>
       </w:r>
       <w:r>
         <w:rPr>
           <w:noProof/>
+          <w:highlight w:val="green"/>
         </w:rPr>
         <w:t xml:space="preserve"> </w:t>
       </w:r>
@@ -1936,14 +2088,16 @@
           <w:rStyle w:val="Strong"/>
           <w:b w:val="0"/>
           <w:noProof/>
+          <w:highlight w:val="green"/>
         </w:rPr>
         <w:t>(</w:t>
       </w:r>
-      <w:bookmarkStart w:id="10" w:name="OLE_LINK11"/>
-      <w:bookmarkStart w:id="11" w:name="OLE_LINK12"/>
+      <w:bookmarkStart w:id="9" w:name="OLE_LINK11"/>
+      <w:bookmarkStart w:id="10" w:name="OLE_LINK12"/>
       <w:r>
         <w:rPr>
           <w:rStyle w:val="CodeChar"/>
+          <w:highlight w:val="green"/>
         </w:rPr>
         <w:t>Priority</w:t>
       </w:r>
@@ -1954,12 +2108,14 @@
           <w:color w:val="000000"/>
           <w:sz w:val="19"/>
           <w:szCs w:val="19"/>
+          <w:highlight w:val="green"/>
         </w:rPr>
         <w:t xml:space="preserve">, </w:t>
       </w:r>
       <w:r>
         <w:rPr>
           <w:rStyle w:val="CodeChar"/>
+          <w:highlight w:val="green"/>
         </w:rPr>
         <w:t>CSharpAdvanced</w:t>
       </w:r>
@@ -1970,12 +2126,14 @@
           <w:color w:val="000000"/>
           <w:sz w:val="19"/>
           <w:szCs w:val="19"/>
+          <w:highlight w:val="green"/>
         </w:rPr>
         <w:t xml:space="preserve">, </w:t>
       </w:r>
       <w:r>
         <w:rPr>
           <w:rStyle w:val="CodeChar"/>
+          <w:highlight w:val="green"/>
         </w:rPr>
         <w:t>JavaAdvanced</w:t>
       </w:r>
@@ -1986,24 +2144,28 @@
           <w:color w:val="000000"/>
           <w:sz w:val="19"/>
           <w:szCs w:val="19"/>
+          <w:highlight w:val="green"/>
         </w:rPr>
         <w:t xml:space="preserve">, </w:t>
       </w:r>
       <w:r>
         <w:rPr>
           <w:rStyle w:val="CodeChar"/>
+          <w:highlight w:val="green"/>
         </w:rPr>
         <w:t>Enti</w:t>
       </w:r>
       <w:r>
         <w:rPr>
           <w:rStyle w:val="CodeChar"/>
+          <w:highlight w:val="green"/>
         </w:rPr>
         <w:t>t</w:t>
       </w:r>
       <w:r>
         <w:rPr>
           <w:rStyle w:val="CodeChar"/>
+          <w:highlight w:val="green"/>
         </w:rPr>
         <w:t>yFramework</w:t>
       </w:r>
@@ -2014,41 +2176,52 @@
           <w:color w:val="000000"/>
           <w:sz w:val="19"/>
           <w:szCs w:val="19"/>
+          <w:highlight w:val="green"/>
         </w:rPr>
         <w:t xml:space="preserve">, </w:t>
       </w:r>
       <w:r>
         <w:rPr>
           <w:rStyle w:val="CodeChar"/>
+          <w:highlight w:val="green"/>
         </w:rPr>
         <w:t>Hibernate</w:t>
       </w:r>
+      <w:bookmarkEnd w:id="9"/>
       <w:bookmarkEnd w:id="10"/>
-      <w:bookmarkEnd w:id="11"/>
       <w:r>
         <w:rPr>
           <w:rStyle w:val="Strong"/>
           <w:b w:val="0"/>
           <w:noProof/>
+          <w:highlight w:val="green"/>
         </w:rPr>
         <w:t>)</w:t>
       </w:r>
       <w:r>
         <w:rPr>
           <w:noProof/>
+          <w:highlight w:val="green"/>
         </w:rPr>
         <w:t xml:space="preserve"> </w:t>
       </w:r>
       <w:r>
+        <w:rPr>
+          <w:highlight w:val="green"/>
+        </w:rPr>
         <w:t>(</w:t>
       </w:r>
       <w:r>
         <w:rPr>
           <w:rStyle w:val="Strong"/>
+          <w:highlight w:val="green"/>
         </w:rPr>
         <w:t>required</w:t>
       </w:r>
       <w:r>
+        <w:rPr>
+          <w:highlight w:val="green"/>
+        </w:rPr>
         <w:t>)</w:t>
       </w:r>
     </w:p>
@@ -2064,11 +2237,13 @@
           <w:rFonts w:asciiTheme="minorHAnsi" w:hAnsiTheme="minorHAnsi"/>
           <w:b w:val="0"/>
           <w:noProof w:val="0"/>
+          <w:highlight w:val="green"/>
         </w:rPr>
       </w:pPr>
       <w:r>
         <w:rPr>
           <w:rStyle w:val="CodeChar"/>
+          <w:highlight w:val="green"/>
         </w:rPr>
         <w:t>ProjectId</w:t>
       </w:r>
@@ -2077,6 +2252,7 @@
           <w:rStyle w:val="CodeChar"/>
           <w:rFonts w:asciiTheme="minorHAnsi" w:hAnsiTheme="minorHAnsi"/>
           <w:noProof w:val="0"/>
+          <w:highlight w:val="green"/>
         </w:rPr>
         <w:t xml:space="preserve"> – </w:t>
       </w:r>
@@ -2086,6 +2262,7 @@
           <w:rFonts w:asciiTheme="minorHAnsi" w:hAnsiTheme="minorHAnsi"/>
           <w:b w:val="0"/>
           <w:noProof w:val="0"/>
+          <w:highlight w:val="green"/>
         </w:rPr>
         <w:t xml:space="preserve">integer, </w:t>
       </w:r>
@@ -2094,6 +2271,7 @@
           <w:rStyle w:val="CodeChar"/>
           <w:rFonts w:asciiTheme="minorHAnsi" w:hAnsiTheme="minorHAnsi"/>
           <w:noProof w:val="0"/>
+          <w:highlight w:val="green"/>
         </w:rPr>
         <w:t>foreign key</w:t>
       </w:r>
@@ -2103,6 +2281,7 @@
           <w:rFonts w:asciiTheme="minorHAnsi" w:hAnsiTheme="minorHAnsi"/>
           <w:b w:val="0"/>
           <w:noProof w:val="0"/>
+          <w:highlight w:val="green"/>
         </w:rPr>
         <w:t xml:space="preserve"> (</w:t>
       </w:r>
@@ -2111,6 +2290,7 @@
           <w:rStyle w:val="CodeChar"/>
           <w:rFonts w:asciiTheme="minorHAnsi" w:hAnsiTheme="minorHAnsi"/>
           <w:noProof w:val="0"/>
+          <w:highlight w:val="green"/>
         </w:rPr>
         <w:t>required</w:t>
       </w:r>
@@ -2120,6 +2300,7 @@
           <w:rFonts w:asciiTheme="minorHAnsi" w:hAnsiTheme="minorHAnsi"/>
           <w:b w:val="0"/>
           <w:noProof w:val="0"/>
+          <w:highlight w:val="green"/>
         </w:rPr>
         <w:t>)</w:t>
       </w:r>
@@ -2131,14 +2312,21 @@
           <w:ilvl w:val="0"/>
           <w:numId w:val="2"/>
         </w:numPr>
+        <w:rPr>
+          <w:highlight w:val="green"/>
+        </w:rPr>
       </w:pPr>
       <w:r>
         <w:rPr>
           <w:rStyle w:val="CodeChar"/>
+          <w:highlight w:val="green"/>
         </w:rPr>
         <w:t>Project</w:t>
       </w:r>
       <w:r>
+        <w:rPr>
+          <w:highlight w:val="green"/>
+        </w:rPr>
         <w:t xml:space="preserve"> </w:t>
       </w:r>
       <w:r>
@@ -2146,19 +2334,27 @@
           <w:rStyle w:val="CodeChar"/>
           <w:rFonts w:asciiTheme="minorHAnsi" w:hAnsiTheme="minorHAnsi"/>
           <w:noProof w:val="0"/>
+          <w:highlight w:val="green"/>
         </w:rPr>
         <w:t>–</w:t>
       </w:r>
       <w:r>
+        <w:rPr>
+          <w:highlight w:val="green"/>
+        </w:rPr>
         <w:t xml:space="preserve"> </w:t>
       </w:r>
       <w:r>
         <w:rPr>
           <w:rStyle w:val="CodeChar"/>
+          <w:highlight w:val="green"/>
         </w:rPr>
         <w:t>Project</w:t>
       </w:r>
       <w:r>
+        <w:rPr>
+          <w:highlight w:val="green"/>
+        </w:rPr>
         <w:t xml:space="preserve"> </w:t>
       </w:r>
     </w:p>
@@ -2169,10 +2365,14 @@
           <w:ilvl w:val="0"/>
           <w:numId w:val="2"/>
         </w:numPr>
+        <w:rPr>
+          <w:highlight w:val="green"/>
+        </w:rPr>
       </w:pPr>
       <w:r>
         <w:rPr>
           <w:rStyle w:val="CodeChar"/>
+          <w:highlight w:val="green"/>
         </w:rPr>
         <w:t>EmployeesTasks</w:t>
       </w:r>
@@ -2181,21 +2381,26 @@
           <w:rStyle w:val="CodeChar"/>
           <w:rFonts w:asciiTheme="minorHAnsi" w:hAnsiTheme="minorHAnsi"/>
           <w:noProof w:val="0"/>
+          <w:highlight w:val="green"/>
         </w:rPr>
         <w:t xml:space="preserve"> – </w:t>
       </w:r>
       <w:r>
+        <w:rPr>
+          <w:highlight w:val="green"/>
+        </w:rPr>
         <w:t xml:space="preserve">collection of type </w:t>
       </w:r>
       <w:r>
         <w:rPr>
           <w:rStyle w:val="CodeChar"/>
+          <w:highlight w:val="green"/>
         </w:rPr>
         <w:t>EmployeeTask</w:t>
       </w:r>
     </w:p>
+    <w:bookmarkEnd w:id="5"/>
     <w:bookmarkEnd w:id="6"/>
-    <w:bookmarkEnd w:id="7"/>
     <w:p>
       <w:pPr>
         <w:pStyle w:val="Heading3"/>
@@ -2216,19 +2421,22 @@
           <w:rFonts w:asciiTheme="minorHAnsi" w:hAnsiTheme="minorHAnsi"/>
           <w:b w:val="0"/>
           <w:noProof w:val="0"/>
+          <w:highlight w:val="green"/>
         </w:rPr>
       </w:pPr>
-      <w:bookmarkStart w:id="12" w:name="OLE_LINK7"/>
-      <w:bookmarkStart w:id="13" w:name="OLE_LINK8"/>
+      <w:bookmarkStart w:id="11" w:name="OLE_LINK7"/>
+      <w:bookmarkStart w:id="12" w:name="OLE_LINK8"/>
       <w:r>
         <w:rPr>
           <w:rStyle w:val="CodeChar"/>
+          <w:highlight w:val="green"/>
         </w:rPr>
         <w:t>Employee</w:t>
       </w:r>
       <w:r>
         <w:rPr>
           <w:rStyle w:val="CodeChar"/>
+          <w:highlight w:val="green"/>
         </w:rPr>
         <w:t>Id</w:t>
       </w:r>
@@ -2237,6 +2445,7 @@
           <w:rStyle w:val="CodeChar"/>
           <w:rFonts w:asciiTheme="minorHAnsi" w:hAnsiTheme="minorHAnsi"/>
           <w:noProof w:val="0"/>
+          <w:highlight w:val="green"/>
         </w:rPr>
         <w:t xml:space="preserve"> – </w:t>
       </w:r>
@@ -2246,6 +2455,7 @@
           <w:rFonts w:asciiTheme="minorHAnsi" w:hAnsiTheme="minorHAnsi"/>
           <w:b w:val="0"/>
           <w:noProof w:val="0"/>
+          <w:highlight w:val="green"/>
         </w:rPr>
         <w:t xml:space="preserve">integer, </w:t>
       </w:r>
@@ -2254,6 +2464,7 @@
           <w:rStyle w:val="CodeChar"/>
           <w:rFonts w:asciiTheme="minorHAnsi" w:hAnsiTheme="minorHAnsi"/>
           <w:noProof w:val="0"/>
+          <w:highlight w:val="green"/>
         </w:rPr>
         <w:t>Primary Key</w:t>
       </w:r>
@@ -2263,6 +2474,7 @@
           <w:rFonts w:asciiTheme="minorHAnsi" w:hAnsiTheme="minorHAnsi"/>
           <w:b w:val="0"/>
           <w:noProof w:val="0"/>
+          <w:highlight w:val="green"/>
         </w:rPr>
         <w:t xml:space="preserve">, </w:t>
       </w:r>
@@ -2271,6 +2483,7 @@
           <w:rStyle w:val="CodeChar"/>
           <w:rFonts w:asciiTheme="minorHAnsi" w:hAnsiTheme="minorHAnsi"/>
           <w:noProof w:val="0"/>
+          <w:highlight w:val="green"/>
         </w:rPr>
         <w:t>foreign key</w:t>
       </w:r>
@@ -2280,6 +2493,7 @@
           <w:rFonts w:asciiTheme="minorHAnsi" w:hAnsiTheme="minorHAnsi"/>
           <w:b w:val="0"/>
           <w:noProof w:val="0"/>
+          <w:highlight w:val="green"/>
         </w:rPr>
         <w:t xml:space="preserve"> (</w:t>
       </w:r>
@@ -2288,6 +2502,7 @@
           <w:rStyle w:val="CodeChar"/>
           <w:rFonts w:asciiTheme="minorHAnsi" w:hAnsiTheme="minorHAnsi"/>
           <w:noProof w:val="0"/>
+          <w:highlight w:val="green"/>
         </w:rPr>
         <w:t>required</w:t>
       </w:r>
@@ -2297,6 +2512,7 @@
           <w:rFonts w:asciiTheme="minorHAnsi" w:hAnsiTheme="minorHAnsi"/>
           <w:b w:val="0"/>
           <w:noProof w:val="0"/>
+          <w:highlight w:val="green"/>
         </w:rPr>
         <w:t>)</w:t>
       </w:r>
@@ -2308,10 +2524,14 @@
           <w:ilvl w:val="0"/>
           <w:numId w:val="2"/>
         </w:numPr>
+        <w:rPr>
+          <w:highlight w:val="green"/>
+        </w:rPr>
       </w:pPr>
       <w:r>
         <w:rPr>
           <w:rStyle w:val="CodeChar"/>
+          <w:highlight w:val="green"/>
         </w:rPr>
         <w:t>Employee</w:t>
       </w:r>
@@ -2320,12 +2540,14 @@
           <w:rStyle w:val="CodeChar"/>
           <w:rFonts w:asciiTheme="minorHAnsi" w:hAnsiTheme="minorHAnsi"/>
           <w:noProof w:val="0"/>
+          <w:highlight w:val="green"/>
         </w:rPr>
         <w:t xml:space="preserve"> – </w:t>
       </w:r>
       <w:r>
         <w:rPr>
           <w:rStyle w:val="CodeChar"/>
+          <w:highlight w:val="green"/>
         </w:rPr>
         <w:t>Employee</w:t>
       </w:r>
@@ -2342,11 +2564,13 @@
           <w:rFonts w:asciiTheme="minorHAnsi" w:hAnsiTheme="minorHAnsi"/>
           <w:b w:val="0"/>
           <w:noProof w:val="0"/>
+          <w:highlight w:val="green"/>
         </w:rPr>
       </w:pPr>
       <w:r>
         <w:rPr>
           <w:rStyle w:val="CodeChar"/>
+          <w:highlight w:val="green"/>
         </w:rPr>
         <w:t>TaskId</w:t>
       </w:r>
@@ -2355,6 +2579,7 @@
           <w:rStyle w:val="CodeChar"/>
           <w:rFonts w:asciiTheme="minorHAnsi" w:hAnsiTheme="minorHAnsi"/>
           <w:noProof w:val="0"/>
+          <w:highlight w:val="green"/>
         </w:rPr>
         <w:t xml:space="preserve"> </w:t>
       </w:r>
@@ -2363,6 +2588,7 @@
           <w:rStyle w:val="CodeChar"/>
           <w:rFonts w:asciiTheme="minorHAnsi" w:hAnsiTheme="minorHAnsi"/>
           <w:noProof w:val="0"/>
+          <w:highlight w:val="green"/>
         </w:rPr>
         <w:t xml:space="preserve">– </w:t>
       </w:r>
@@ -2372,6 +2598,7 @@
           <w:rFonts w:asciiTheme="minorHAnsi" w:hAnsiTheme="minorHAnsi"/>
           <w:b w:val="0"/>
           <w:noProof w:val="0"/>
+          <w:highlight w:val="green"/>
         </w:rPr>
         <w:t xml:space="preserve">integer, </w:t>
       </w:r>
@@ -2380,6 +2607,7 @@
           <w:rStyle w:val="CodeChar"/>
           <w:rFonts w:asciiTheme="minorHAnsi" w:hAnsiTheme="minorHAnsi"/>
           <w:noProof w:val="0"/>
+          <w:highlight w:val="green"/>
         </w:rPr>
         <w:t>Primary Key</w:t>
       </w:r>
@@ -2389,6 +2617,7 @@
           <w:rFonts w:asciiTheme="minorHAnsi" w:hAnsiTheme="minorHAnsi"/>
           <w:b w:val="0"/>
           <w:noProof w:val="0"/>
+          <w:highlight w:val="green"/>
         </w:rPr>
         <w:t xml:space="preserve">, </w:t>
       </w:r>
@@ -2397,6 +2626,7 @@
           <w:rStyle w:val="CodeChar"/>
           <w:rFonts w:asciiTheme="minorHAnsi" w:hAnsiTheme="minorHAnsi"/>
           <w:noProof w:val="0"/>
+          <w:highlight w:val="green"/>
         </w:rPr>
         <w:t>foreign key</w:t>
       </w:r>
@@ -2406,6 +2636,7 @@
           <w:rFonts w:asciiTheme="minorHAnsi" w:hAnsiTheme="minorHAnsi"/>
           <w:b w:val="0"/>
           <w:noProof w:val="0"/>
+          <w:highlight w:val="green"/>
         </w:rPr>
         <w:t xml:space="preserve"> (</w:t>
       </w:r>
@@ -2414,6 +2645,7 @@
           <w:rStyle w:val="CodeChar"/>
           <w:rFonts w:asciiTheme="minorHAnsi" w:hAnsiTheme="minorHAnsi"/>
           <w:noProof w:val="0"/>
+          <w:highlight w:val="green"/>
         </w:rPr>
         <w:t>required</w:t>
       </w:r>
@@ -2423,6 +2655,7 @@
           <w:rFonts w:asciiTheme="minorHAnsi" w:hAnsiTheme="minorHAnsi"/>
           <w:b w:val="0"/>
           <w:noProof w:val="0"/>
+          <w:highlight w:val="green"/>
         </w:rPr>
         <w:t>)</w:t>
       </w:r>
@@ -2434,10 +2667,14 @@
           <w:ilvl w:val="0"/>
           <w:numId w:val="2"/>
         </w:numPr>
+        <w:rPr>
+          <w:highlight w:val="green"/>
+        </w:rPr>
       </w:pPr>
       <w:r>
         <w:rPr>
           <w:rStyle w:val="CodeChar"/>
+          <w:highlight w:val="green"/>
         </w:rPr>
         <w:t>Task</w:t>
       </w:r>
@@ -2446,18 +2683,20 @@
           <w:rStyle w:val="CodeChar"/>
           <w:rFonts w:asciiTheme="minorHAnsi" w:hAnsiTheme="minorHAnsi"/>
           <w:noProof w:val="0"/>
+          <w:highlight w:val="green"/>
         </w:rPr>
         <w:t xml:space="preserve"> – </w:t>
       </w:r>
       <w:r>
         <w:rPr>
           <w:rStyle w:val="CodeChar"/>
+          <w:highlight w:val="green"/>
         </w:rPr>
         <w:t>Task</w:t>
       </w:r>
     </w:p>
+    <w:bookmarkEnd w:id="11"/>
     <w:bookmarkEnd w:id="12"/>
-    <w:bookmarkEnd w:id="13"/>
     <w:p>
       <w:pPr>
         <w:pStyle w:val="Heading2"/>
@@ -2706,8 +2945,8 @@
                 <w:lang w:val="bg-BG"/>
               </w:rPr>
             </w:pPr>
-            <w:bookmarkStart w:id="14" w:name="OLE_LINK14"/>
-            <w:bookmarkStart w:id="15" w:name="_Hlk479869809"/>
+            <w:bookmarkStart w:id="13" w:name="OLE_LINK14"/>
+            <w:bookmarkStart w:id="14" w:name="_Hlk479869809"/>
             <w:r>
               <w:rPr>
                 <w:rFonts w:ascii="Consolas" w:hAnsi="Consolas"/>
@@ -2715,7 +2954,7 @@
               </w:rPr>
               <w:t xml:space="preserve">Invalid </w:t>
             </w:r>
-            <w:bookmarkEnd w:id="14"/>
+            <w:bookmarkEnd w:id="13"/>
             <w:r>
               <w:rPr>
                 <w:rFonts w:ascii="Consolas" w:hAnsi="Consolas"/>
@@ -2727,7 +2966,7 @@
         </w:tc>
       </w:tr>
     </w:tbl>
-    <w:bookmarkEnd w:id="15"/>
+    <w:bookmarkEnd w:id="14"/>
     <w:p>
       <w:pPr>
         <w:pStyle w:val="Heading3"/>
@@ -2807,77 +3046,117 @@
           <w:ilvl w:val="0"/>
           <w:numId w:val="5"/>
         </w:numPr>
+        <w:rPr>
+          <w:highlight w:val="green"/>
+        </w:rPr>
       </w:pPr>
       <w:r>
+        <w:rPr>
+          <w:highlight w:val="green"/>
+        </w:rPr>
         <w:t xml:space="preserve">If there are </w:t>
       </w:r>
       <w:r>
         <w:rPr>
           <w:b/>
+          <w:highlight w:val="green"/>
         </w:rPr>
         <w:t>any validation errors</w:t>
       </w:r>
       <w:r>
+        <w:rPr>
+          <w:highlight w:val="green"/>
+        </w:rPr>
         <w:t xml:space="preserve"> for the </w:t>
       </w:r>
       <w:r>
         <w:rPr>
           <w:b/>
+          <w:highlight w:val="green"/>
         </w:rPr>
         <w:t>project</w:t>
       </w:r>
       <w:r>
+        <w:rPr>
+          <w:highlight w:val="green"/>
+        </w:rPr>
         <w:t xml:space="preserve"> entity</w:t>
       </w:r>
       <w:r>
+        <w:rPr>
+          <w:highlight w:val="green"/>
+        </w:rPr>
         <w:t xml:space="preserve"> (such as invalid </w:t>
       </w:r>
       <w:r>
         <w:rPr>
           <w:b/>
+          <w:highlight w:val="green"/>
         </w:rPr>
         <w:t>name</w:t>
       </w:r>
       <w:r>
+        <w:rPr>
+          <w:highlight w:val="green"/>
+        </w:rPr>
         <w:t xml:space="preserve"> or </w:t>
       </w:r>
       <w:r>
         <w:rPr>
           <w:b/>
+          <w:highlight w:val="green"/>
         </w:rPr>
         <w:t>open date</w:t>
       </w:r>
       <w:r>
+        <w:rPr>
+          <w:highlight w:val="green"/>
+        </w:rPr>
         <w:t>)</w:t>
       </w:r>
       <w:r>
+        <w:rPr>
+          <w:highlight w:val="green"/>
+        </w:rPr>
         <w:t xml:space="preserve">, </w:t>
       </w:r>
       <w:r>
         <w:rPr>
           <w:b/>
+          <w:highlight w:val="green"/>
         </w:rPr>
         <w:t xml:space="preserve">do not </w:t>
       </w:r>
       <w:r>
+        <w:rPr>
+          <w:highlight w:val="green"/>
+        </w:rPr>
         <w:t xml:space="preserve">import any part of the entity and </w:t>
       </w:r>
       <w:r>
         <w:rPr>
           <w:b/>
+          <w:highlight w:val="green"/>
         </w:rPr>
         <w:t xml:space="preserve">append an error message </w:t>
       </w:r>
       <w:r>
+        <w:rPr>
+          <w:highlight w:val="green"/>
+        </w:rPr>
         <w:t xml:space="preserve">to the </w:t>
       </w:r>
       <w:r>
         <w:rPr>
           <w:b/>
+          <w:highlight w:val="green"/>
         </w:rPr>
         <w:t>method output</w:t>
       </w:r>
       <w:r>
+        <w:rPr>
+          <w:highlight w:val="green"/>
+        </w:rPr>
         <w:t>.</w:t>
       </w:r>
     </w:p>
@@ -2888,170 +3167,238 @@
           <w:ilvl w:val="0"/>
           <w:numId w:val="5"/>
         </w:numPr>
+        <w:rPr>
+          <w:highlight w:val="green"/>
+        </w:rPr>
       </w:pPr>
       <w:r>
+        <w:rPr>
+          <w:highlight w:val="green"/>
+        </w:rPr>
         <w:t xml:space="preserve">If there are </w:t>
       </w:r>
       <w:r>
         <w:rPr>
           <w:b/>
+          <w:highlight w:val="green"/>
         </w:rPr>
         <w:t>any validation errors</w:t>
       </w:r>
       <w:r>
+        <w:rPr>
+          <w:highlight w:val="green"/>
+        </w:rPr>
         <w:t xml:space="preserve"> for </w:t>
       </w:r>
       <w:r>
+        <w:rPr>
+          <w:highlight w:val="green"/>
+        </w:rPr>
         <w:t>the</w:t>
       </w:r>
       <w:r>
+        <w:rPr>
+          <w:highlight w:val="green"/>
+        </w:rPr>
         <w:t xml:space="preserve"> </w:t>
       </w:r>
       <w:r>
         <w:rPr>
           <w:b/>
+          <w:highlight w:val="green"/>
         </w:rPr>
         <w:t>task</w:t>
       </w:r>
       <w:r>
+        <w:rPr>
+          <w:highlight w:val="green"/>
+        </w:rPr>
         <w:t xml:space="preserve"> ent</w:t>
       </w:r>
       <w:r>
+        <w:rPr>
+          <w:highlight w:val="green"/>
+        </w:rPr>
         <w:t>ity</w:t>
       </w:r>
       <w:r>
+        <w:rPr>
+          <w:highlight w:val="green"/>
+        </w:rPr>
         <w:t xml:space="preserve"> (such as invalid </w:t>
       </w:r>
       <w:r>
         <w:rPr>
           <w:b/>
+          <w:highlight w:val="green"/>
         </w:rPr>
         <w:t>name</w:t>
       </w:r>
       <w:r>
+        <w:rPr>
+          <w:highlight w:val="green"/>
+        </w:rPr>
         <w:t xml:space="preserve">, </w:t>
       </w:r>
       <w:r>
         <w:rPr>
           <w:b/>
+          <w:highlight w:val="green"/>
         </w:rPr>
         <w:t>open</w:t>
       </w:r>
       <w:r>
+        <w:rPr>
+          <w:highlight w:val="green"/>
+        </w:rPr>
         <w:t xml:space="preserve"> or </w:t>
       </w:r>
       <w:r>
         <w:rPr>
           <w:b/>
+          <w:highlight w:val="green"/>
         </w:rPr>
         <w:t xml:space="preserve">due date </w:t>
       </w:r>
       <w:r>
-        <w:t>are missing</w:t>
-      </w:r>
-      <w:r>
+        <w:rPr>
+          <w:highlight w:val="green"/>
+        </w:rPr>
+        <w:t>are missing,</w:t>
+      </w:r>
+      <w:r>
+        <w:t xml:space="preserve"> </w:t>
+      </w:r>
+      <w:r>
+        <w:rPr>
+          <w:b/>
+          <w:highlight w:val="green"/>
+        </w:rPr>
+        <w:t>task open</w:t>
+      </w:r>
+      <w:r>
+        <w:rPr>
+          <w:highlight w:val="green"/>
+        </w:rPr>
+        <w:t xml:space="preserve"> </w:t>
+      </w:r>
+      <w:r>
+        <w:rPr>
+          <w:b/>
+          <w:highlight w:val="green"/>
+        </w:rPr>
+        <w:t>date</w:t>
+      </w:r>
+      <w:r>
+        <w:rPr>
+          <w:highlight w:val="green"/>
+        </w:rPr>
+        <w:t xml:space="preserve"> is before </w:t>
+      </w:r>
+      <w:r>
+        <w:rPr>
+          <w:b/>
+          <w:highlight w:val="green"/>
+        </w:rPr>
+        <w:t>project open date</w:t>
+      </w:r>
+      <w:r>
+        <w:rPr>
+          <w:highlight w:val="green"/>
+        </w:rPr>
+        <w:t xml:space="preserve"> or </w:t>
+      </w:r>
+      <w:r>
+        <w:rPr>
+          <w:b/>
+          <w:highlight w:val="green"/>
+        </w:rPr>
+        <w:t>task due date</w:t>
+      </w:r>
+      <w:r>
+        <w:rPr>
+          <w:highlight w:val="green"/>
+        </w:rPr>
+        <w:t xml:space="preserve"> is after </w:t>
+      </w:r>
+      <w:r>
+        <w:rPr>
+          <w:b/>
+          <w:highlight w:val="green"/>
+        </w:rPr>
+        <w:t>project due date</w:t>
+      </w:r>
+      <w:r>
+        <w:rPr>
+          <w:highlight w:val="green"/>
+        </w:rPr>
+        <w:t>)</w:t>
+      </w:r>
+      <w:r>
+        <w:rPr>
+          <w:highlight w:val="green"/>
+        </w:rPr>
         <w:t xml:space="preserve">, </w:t>
       </w:r>
       <w:r>
         <w:rPr>
           <w:b/>
-        </w:rPr>
-        <w:t>task open</w:t>
-      </w:r>
-      <w:r>
+          <w:highlight w:val="green"/>
+        </w:rPr>
+        <w:t>do not import it</w:t>
+      </w:r>
+      <w:r>
+        <w:rPr>
+          <w:b/>
+          <w:highlight w:val="green"/>
+        </w:rPr>
+        <w:t xml:space="preserve"> (only the task itself</w:t>
+      </w:r>
+      <w:r>
+        <w:rPr>
+          <w:b/>
+          <w:highlight w:val="green"/>
+        </w:rPr>
+        <w:t>, not the whole project</w:t>
+      </w:r>
+      <w:r>
+        <w:rPr>
+          <w:b/>
+          <w:highlight w:val="green"/>
+        </w:rPr>
+        <w:t>)</w:t>
+      </w:r>
+      <w:r>
+        <w:rPr>
+          <w:b/>
+          <w:highlight w:val="green"/>
+        </w:rPr>
         <w:t xml:space="preserve"> </w:t>
       </w:r>
       <w:r>
         <w:rPr>
-          <w:b/>
-        </w:rPr>
-        <w:t>date</w:t>
-      </w:r>
-      <w:r>
-        <w:t xml:space="preserve"> is before </w:t>
-      </w:r>
-      <w:r>
-        <w:rPr>
-          <w:b/>
-        </w:rPr>
-        <w:t>project open date</w:t>
-      </w:r>
-      <w:r>
-        <w:t xml:space="preserve"> or </w:t>
-      </w:r>
-      <w:r>
-        <w:rPr>
-          <w:b/>
-        </w:rPr>
-        <w:t>task due date</w:t>
-      </w:r>
-      <w:r>
-        <w:t xml:space="preserve"> is after </w:t>
-      </w:r>
-      <w:r>
-        <w:rPr>
-          <w:b/>
-        </w:rPr>
-        <w:t>project due date</w:t>
-      </w:r>
-      <w:r>
-        <w:t>)</w:t>
-      </w:r>
-      <w:r>
-        <w:t xml:space="preserve">, </w:t>
-      </w:r>
-      <w:r>
-        <w:rPr>
-          <w:b/>
-        </w:rPr>
-        <w:t>do not import it</w:t>
-      </w:r>
-      <w:r>
-        <w:rPr>
-          <w:b/>
-        </w:rPr>
-        <w:t xml:space="preserve"> </w:t>
-      </w:r>
-      <w:r>
-        <w:rPr>
-          <w:b/>
-        </w:rPr>
-        <w:t>(only the task itself</w:t>
-      </w:r>
-      <w:r>
-        <w:rPr>
-          <w:b/>
-        </w:rPr>
-        <w:t>, not the whole project</w:t>
-      </w:r>
-      <w:r>
-        <w:rPr>
-          <w:b/>
-        </w:rPr>
-        <w:t>)</w:t>
-      </w:r>
-      <w:r>
-        <w:rPr>
-          <w:b/>
-        </w:rPr>
-        <w:t xml:space="preserve"> </w:t>
-      </w:r>
-      <w:r>
+          <w:highlight w:val="green"/>
+        </w:rPr>
         <w:t xml:space="preserve">and </w:t>
       </w:r>
       <w:r>
         <w:rPr>
           <w:b/>
+          <w:highlight w:val="green"/>
         </w:rPr>
         <w:t>append an er</w:t>
       </w:r>
       <w:r>
         <w:rPr>
           <w:b/>
+          <w:highlight w:val="green"/>
         </w:rPr>
         <w:t>ror message to the method output</w:t>
       </w:r>
       <w:r>
+        <w:rPr>
+          <w:highlight w:val="green"/>
+        </w:rPr>
         <w:t>.</w:t>
       </w:r>
     </w:p>
@@ -3062,16 +3409,23 @@
       <w:r>
         <w:rPr>
           <w:b/>
+          <w:highlight w:val="green"/>
         </w:rPr>
         <w:t>NOTE</w:t>
       </w:r>
       <w:r>
+        <w:rPr>
+          <w:highlight w:val="green"/>
+        </w:rPr>
         <w:t xml:space="preserve">: Dates will be in format </w:t>
       </w:r>
-      <w:bookmarkStart w:id="16" w:name="OLE_LINK16"/>
-      <w:bookmarkStart w:id="17" w:name="OLE_LINK17"/>
-      <w:bookmarkStart w:id="18" w:name="OLE_LINK18"/>
-      <w:r>
+      <w:bookmarkStart w:id="15" w:name="OLE_LINK16"/>
+      <w:bookmarkStart w:id="16" w:name="OLE_LINK17"/>
+      <w:bookmarkStart w:id="17" w:name="OLE_LINK18"/>
+      <w:r>
+        <w:rPr>
+          <w:highlight w:val="green"/>
+        </w:rPr>
         <w:t>"</w:t>
       </w:r>
       <w:proofErr w:type="spellStart"/>
@@ -3080,6 +3434,7 @@
           <w:rFonts w:ascii="Consolas" w:hAnsi="Consolas" w:cs="Consolas"/>
           <w:b/>
           <w:color w:val="000000"/>
+          <w:highlight w:val="green"/>
         </w:rPr>
         <w:t>dd</w:t>
       </w:r>
@@ -3089,34 +3444,34 @@
           <w:rFonts w:ascii="Consolas" w:hAnsi="Consolas" w:cs="Consolas"/>
           <w:b/>
           <w:color w:val="000000"/>
-        </w:rPr>
-        <w:t>/MM</w:t>
-      </w:r>
+          <w:highlight w:val="green"/>
+        </w:rPr>
+        <w:t>/MM/</w:t>
+      </w:r>
+      <w:proofErr w:type="spellStart"/>
       <w:r>
         <w:rPr>
           <w:rFonts w:ascii="Consolas" w:hAnsi="Consolas" w:cs="Consolas"/>
           <w:b/>
           <w:color w:val="000000"/>
-        </w:rPr>
-        <w:t>/</w:t>
-      </w:r>
-      <w:proofErr w:type="spellStart"/>
-      <w:r>
-        <w:rPr>
-          <w:rFonts w:ascii="Consolas" w:hAnsi="Consolas" w:cs="Consolas"/>
-          <w:b/>
-          <w:color w:val="000000"/>
+          <w:highlight w:val="green"/>
         </w:rPr>
         <w:t>yyyy</w:t>
       </w:r>
+      <w:bookmarkEnd w:id="15"/>
       <w:bookmarkEnd w:id="16"/>
       <w:bookmarkEnd w:id="17"/>
-      <w:bookmarkEnd w:id="18"/>
       <w:proofErr w:type="spellEnd"/>
       <w:r>
+        <w:rPr>
+          <w:highlight w:val="green"/>
+        </w:rPr>
         <w:t>"</w:t>
       </w:r>
       <w:r>
+        <w:rPr>
+          <w:highlight w:val="green"/>
+        </w:rPr>
         <w:t xml:space="preserve">, do not forget to use </w:t>
       </w:r>
       <w:r>
@@ -3124,6 +3479,7 @@
           <w:rFonts w:ascii="Consolas" w:hAnsi="Consolas" w:cs="Consolas"/>
           <w:b/>
           <w:color w:val="000000"/>
+          <w:highlight w:val="green"/>
         </w:rPr>
         <w:t>CultureInfo.InvariantCulture</w:t>
       </w:r>
@@ -4887,67 +5243,100 @@
           <w:ilvl w:val="0"/>
           <w:numId w:val="3"/>
         </w:numPr>
+        <w:rPr>
+          <w:highlight w:val="green"/>
+        </w:rPr>
       </w:pPr>
-      <w:bookmarkStart w:id="19" w:name="OLE_LINK13"/>
-      <w:bookmarkStart w:id="20" w:name="OLE_LINK15"/>
-      <w:r>
+      <w:bookmarkStart w:id="18" w:name="OLE_LINK13"/>
+      <w:bookmarkStart w:id="19" w:name="OLE_LINK15"/>
+      <w:r>
+        <w:rPr>
+          <w:highlight w:val="green"/>
+        </w:rPr>
         <w:t>If any validation errors occur (</w:t>
       </w:r>
       <w:r>
+        <w:rPr>
+          <w:highlight w:val="green"/>
+        </w:rPr>
         <w:t xml:space="preserve">such as invalid </w:t>
       </w:r>
       <w:r>
         <w:rPr>
           <w:b/>
+          <w:highlight w:val="green"/>
         </w:rPr>
         <w:t>username</w:t>
       </w:r>
       <w:r>
+        <w:rPr>
+          <w:highlight w:val="green"/>
+        </w:rPr>
         <w:t xml:space="preserve">, </w:t>
       </w:r>
       <w:r>
         <w:rPr>
           <w:b/>
+          <w:highlight w:val="green"/>
         </w:rPr>
         <w:t>email</w:t>
       </w:r>
       <w:r>
+        <w:rPr>
+          <w:highlight w:val="green"/>
+        </w:rPr>
         <w:t xml:space="preserve"> or </w:t>
       </w:r>
       <w:r>
         <w:rPr>
           <w:b/>
+          <w:highlight w:val="green"/>
         </w:rPr>
         <w:t>phone</w:t>
       </w:r>
       <w:r>
+        <w:rPr>
+          <w:highlight w:val="green"/>
+        </w:rPr>
         <w:t xml:space="preserve">), </w:t>
       </w:r>
       <w:r>
         <w:rPr>
           <w:b/>
+          <w:highlight w:val="green"/>
         </w:rPr>
         <w:t xml:space="preserve">do not </w:t>
       </w:r>
       <w:r>
+        <w:rPr>
+          <w:highlight w:val="green"/>
+        </w:rPr>
         <w:t xml:space="preserve">import any part of the entity and </w:t>
       </w:r>
       <w:r>
         <w:rPr>
           <w:b/>
+          <w:highlight w:val="green"/>
         </w:rPr>
         <w:t xml:space="preserve">append an error message </w:t>
       </w:r>
       <w:r>
+        <w:rPr>
+          <w:highlight w:val="green"/>
+        </w:rPr>
         <w:t xml:space="preserve">to the </w:t>
       </w:r>
       <w:r>
         <w:rPr>
           <w:b/>
+          <w:highlight w:val="green"/>
         </w:rPr>
         <w:t>method output</w:t>
       </w:r>
       <w:r>
+        <w:rPr>
+          <w:highlight w:val="green"/>
+        </w:rPr>
         <w:t>.</w:t>
       </w:r>
     </w:p>
@@ -4970,62 +5359,92 @@
           <w:ilvl w:val="0"/>
           <w:numId w:val="3"/>
         </w:numPr>
+        <w:rPr>
+          <w:highlight w:val="green"/>
+        </w:rPr>
       </w:pPr>
       <w:r>
+        <w:rPr>
+          <w:highlight w:val="green"/>
+        </w:rPr>
         <w:t xml:space="preserve">If a </w:t>
       </w:r>
       <w:r>
         <w:rPr>
           <w:b/>
+          <w:highlight w:val="green"/>
         </w:rPr>
         <w:t>task</w:t>
       </w:r>
       <w:r>
+        <w:rPr>
+          <w:highlight w:val="green"/>
+        </w:rPr>
         <w:t xml:space="preserve"> does </w:t>
       </w:r>
       <w:r>
         <w:rPr>
           <w:b/>
+          <w:highlight w:val="green"/>
         </w:rPr>
         <w:t>not exist</w:t>
       </w:r>
       <w:r>
+        <w:rPr>
+          <w:highlight w:val="green"/>
+        </w:rPr>
         <w:t xml:space="preserve"> in the database, </w:t>
       </w:r>
       <w:r>
         <w:rPr>
           <w:b/>
+          <w:highlight w:val="green"/>
         </w:rPr>
         <w:t>append an error message</w:t>
       </w:r>
       <w:r>
+        <w:rPr>
+          <w:highlight w:val="green"/>
+        </w:rPr>
         <w:t xml:space="preserve"> to the </w:t>
       </w:r>
       <w:r>
         <w:rPr>
           <w:b/>
+          <w:highlight w:val="green"/>
         </w:rPr>
         <w:t>method output</w:t>
       </w:r>
       <w:r>
+        <w:rPr>
+          <w:highlight w:val="green"/>
+        </w:rPr>
         <w:t xml:space="preserve"> and </w:t>
       </w:r>
       <w:r>
         <w:rPr>
           <w:b/>
+          <w:highlight w:val="green"/>
         </w:rPr>
         <w:t>continue</w:t>
       </w:r>
       <w:r>
+        <w:rPr>
+          <w:highlight w:val="green"/>
+        </w:rPr>
         <w:t xml:space="preserve"> with the next </w:t>
       </w:r>
       <w:r>
         <w:rPr>
           <w:b/>
+          <w:highlight w:val="green"/>
         </w:rPr>
         <w:t>task</w:t>
       </w:r>
       <w:r>
+        <w:rPr>
+          <w:highlight w:val="green"/>
+        </w:rPr>
         <w:t>.</w:t>
       </w:r>
     </w:p>
@@ -5051,8 +5470,8 @@
             <w:tcW w:w="10431" w:type="dxa"/>
             <w:shd w:val="clear" w:color="auto" w:fill="D9D9D9" w:themeFill="background1" w:themeFillShade="D9"/>
           </w:tcPr>
+          <w:bookmarkEnd w:id="18"/>
           <w:bookmarkEnd w:id="19"/>
-          <w:bookmarkEnd w:id="20"/>
           <w:p>
             <w:pPr>
               <w:spacing w:before="0" w:after="0"/>
@@ -5858,55 +6277,69 @@
         </w:rPr>
       </w:pPr>
       <w:r>
+        <w:rPr>
+          <w:highlight w:val="green"/>
+        </w:rPr>
         <w:lastRenderedPageBreak/>
         <w:t xml:space="preserve">Upon </w:t>
       </w:r>
       <w:r>
         <w:rPr>
           <w:b/>
+          <w:highlight w:val="green"/>
         </w:rPr>
         <w:t>correct import logic</w:t>
       </w:r>
       <w:r>
+        <w:rPr>
+          <w:highlight w:val="green"/>
+        </w:rPr>
         <w:t xml:space="preserve">, you should have imported </w:t>
       </w:r>
       <w:r>
         <w:rPr>
           <w:b/>
+          <w:highlight w:val="green"/>
         </w:rPr>
         <w:t>30</w:t>
       </w:r>
       <w:r>
+        <w:rPr>
+          <w:highlight w:val="green"/>
+        </w:rPr>
         <w:t xml:space="preserve"> </w:t>
       </w:r>
       <w:r>
         <w:rPr>
           <w:b/>
+          <w:highlight w:val="green"/>
         </w:rPr>
         <w:t>employees</w:t>
       </w:r>
       <w:r>
+        <w:rPr>
+          <w:highlight w:val="green"/>
+        </w:rPr>
         <w:t xml:space="preserve"> and </w:t>
       </w:r>
       <w:r>
         <w:rPr>
           <w:b/>
+          <w:highlight w:val="green"/>
         </w:rPr>
         <w:t>249</w:t>
       </w:r>
       <w:r>
         <w:rPr>
           <w:b/>
-        </w:rPr>
-        <w:t xml:space="preserve"> employee</w:t>
-      </w:r>
-      <w:r>
-        <w:rPr>
-          <w:b/>
-        </w:rPr>
-        <w:t xml:space="preserve"> tasks</w:t>
-      </w:r>
-      <w:r>
+          <w:highlight w:val="green"/>
+        </w:rPr>
+        <w:t xml:space="preserve"> employee tasks</w:t>
+      </w:r>
+      <w:r>
+        <w:rPr>
+          <w:highlight w:val="green"/>
+        </w:rPr>
         <w:t>.</w:t>
       </w:r>
     </w:p>
@@ -6031,6 +6464,11 @@
       </w:r>
     </w:p>
     <w:p>
+      <w:pPr>
+        <w:rPr>
+          <w:highlight w:val="green"/>
+        </w:rPr>
+      </w:pPr>
       <w:r>
         <w:t>Select</w:t>
       </w:r>
@@ -6059,281 +6497,442 @@
         <w:t xml:space="preserve">employees </w:t>
       </w:r>
       <w:r>
+        <w:rPr>
+          <w:highlight w:val="green"/>
+        </w:rPr>
         <w:t>who have</w:t>
       </w:r>
       <w:r>
         <w:rPr>
           <w:b/>
+          <w:highlight w:val="green"/>
         </w:rPr>
         <w:t xml:space="preserve"> at least one task </w:t>
       </w:r>
       <w:r>
+        <w:rPr>
+          <w:highlight w:val="green"/>
+        </w:rPr>
         <w:t>that</w:t>
       </w:r>
       <w:r>
         <w:rPr>
           <w:b/>
+          <w:highlight w:val="green"/>
         </w:rPr>
         <w:t xml:space="preserve"> its open date </w:t>
       </w:r>
       <w:r>
+        <w:rPr>
+          <w:highlight w:val="green"/>
+        </w:rPr>
         <w:t>is</w:t>
       </w:r>
       <w:r>
         <w:rPr>
           <w:b/>
+          <w:highlight w:val="green"/>
         </w:rPr>
         <w:t xml:space="preserve"> after or equal </w:t>
       </w:r>
       <w:r>
+        <w:rPr>
+          <w:highlight w:val="green"/>
+        </w:rPr>
         <w:t>to the</w:t>
       </w:r>
       <w:r>
         <w:rPr>
           <w:b/>
+          <w:highlight w:val="green"/>
         </w:rPr>
         <w:t xml:space="preserve"> given date </w:t>
       </w:r>
       <w:r>
+        <w:rPr>
+          <w:highlight w:val="green"/>
+        </w:rPr>
         <w:t>with their</w:t>
       </w:r>
       <w:r>
+        <w:rPr>
+          <w:highlight w:val="green"/>
+        </w:rPr>
         <w:t xml:space="preserve"> </w:t>
       </w:r>
       <w:r>
         <w:rPr>
           <w:b/>
+          <w:highlight w:val="green"/>
         </w:rPr>
         <w:t>task</w:t>
       </w:r>
       <w:r>
         <w:rPr>
           <w:b/>
+          <w:highlight w:val="green"/>
         </w:rPr>
         <w:t>s</w:t>
       </w:r>
       <w:r>
+        <w:rPr>
+          <w:highlight w:val="green"/>
+        </w:rPr>
         <w:t xml:space="preserve"> </w:t>
       </w:r>
       <w:r>
+        <w:rPr>
+          <w:highlight w:val="green"/>
+        </w:rPr>
         <w:t xml:space="preserve">that </w:t>
       </w:r>
       <w:r>
+        <w:rPr>
+          <w:highlight w:val="green"/>
+        </w:rPr>
         <w:t xml:space="preserve">meet the same requirement (to have their open </w:t>
       </w:r>
     </w:p>
     <w:p>
       <w:r>
-        <w:t>date after or equal to the giver date)</w:t>
-      </w:r>
-      <w:r>
-        <w:t xml:space="preserve">. For each </w:t>
-      </w:r>
-      <w:r>
-        <w:rPr>
-          <w:b/>
+        <w:rPr>
+          <w:highlight w:val="green"/>
+        </w:rPr>
+        <w:t>date after or equal to the giver date</w:t>
+      </w:r>
+      <w:r>
+        <w:t>)</w:t>
+      </w:r>
+      <w:r>
+        <w:t xml:space="preserve">. </w:t>
+      </w:r>
+      <w:r>
+        <w:rPr>
+          <w:highlight w:val="green"/>
+        </w:rPr>
+        <w:t xml:space="preserve">For each </w:t>
+      </w:r>
+      <w:r>
+        <w:rPr>
+          <w:b/>
+          <w:highlight w:val="green"/>
         </w:rPr>
         <w:t>employee</w:t>
       </w:r>
       <w:r>
+        <w:rPr>
+          <w:highlight w:val="green"/>
+        </w:rPr>
         <w:t xml:space="preserve">, export </w:t>
       </w:r>
       <w:r>
+        <w:rPr>
+          <w:highlight w:val="green"/>
+        </w:rPr>
         <w:t>their</w:t>
       </w:r>
       <w:r>
+        <w:rPr>
+          <w:highlight w:val="green"/>
+        </w:rPr>
         <w:t xml:space="preserve"> </w:t>
       </w:r>
       <w:r>
         <w:rPr>
           <w:b/>
+          <w:highlight w:val="green"/>
         </w:rPr>
         <w:t>username</w:t>
       </w:r>
       <w:r>
+        <w:rPr>
+          <w:highlight w:val="green"/>
+        </w:rPr>
         <w:t xml:space="preserve"> and </w:t>
       </w:r>
       <w:r>
+        <w:rPr>
+          <w:highlight w:val="green"/>
+        </w:rPr>
         <w:t xml:space="preserve">their </w:t>
       </w:r>
       <w:r>
         <w:rPr>
           <w:b/>
+          <w:highlight w:val="green"/>
         </w:rPr>
         <w:t>tasks.</w:t>
       </w:r>
       <w:r>
+        <w:rPr>
+          <w:highlight w:val="green"/>
+        </w:rPr>
         <w:t xml:space="preserve"> For each </w:t>
       </w:r>
       <w:r>
         <w:rPr>
           <w:b/>
+          <w:highlight w:val="green"/>
         </w:rPr>
         <w:t>task</w:t>
       </w:r>
       <w:r>
+        <w:rPr>
+          <w:highlight w:val="green"/>
+        </w:rPr>
         <w:t xml:space="preserve">, export its </w:t>
       </w:r>
       <w:r>
         <w:rPr>
           <w:b/>
+          <w:highlight w:val="green"/>
         </w:rPr>
         <w:t>name</w:t>
       </w:r>
       <w:r>
+        <w:rPr>
+          <w:highlight w:val="green"/>
+        </w:rPr>
         <w:t xml:space="preserve"> and </w:t>
       </w:r>
       <w:r>
         <w:rPr>
           <w:b/>
+          <w:highlight w:val="green"/>
         </w:rPr>
         <w:t xml:space="preserve">open date </w:t>
       </w:r>
       <w:r>
+        <w:rPr>
+          <w:highlight w:val="green"/>
+        </w:rPr>
         <w:t>(</w:t>
       </w:r>
       <w:r>
         <w:rPr>
           <w:b/>
+          <w:highlight w:val="green"/>
         </w:rPr>
         <w:t>must</w:t>
       </w:r>
       <w:r>
+        <w:rPr>
+          <w:highlight w:val="green"/>
+        </w:rPr>
         <w:t xml:space="preserve"> be in format </w:t>
       </w:r>
       <w:r>
+        <w:rPr>
+          <w:highlight w:val="green"/>
+        </w:rPr>
         <w:t>'</w:t>
       </w:r>
       <w:r>
         <w:rPr>
           <w:rFonts w:ascii="Consolas" w:hAnsi="Consolas"/>
           <w:b/>
+          <w:highlight w:val="green"/>
         </w:rPr>
         <w:t>d</w:t>
       </w:r>
       <w:r>
+        <w:rPr>
+          <w:highlight w:val="green"/>
+        </w:rPr>
         <w:t>'</w:t>
       </w:r>
       <w:r>
+        <w:rPr>
+          <w:highlight w:val="green"/>
+        </w:rPr>
         <w:t xml:space="preserve">), </w:t>
       </w:r>
       <w:r>
         <w:rPr>
           <w:b/>
+          <w:highlight w:val="green"/>
         </w:rPr>
         <w:t>due date</w:t>
       </w:r>
       <w:r>
+        <w:rPr>
+          <w:highlight w:val="green"/>
+        </w:rPr>
         <w:t xml:space="preserve"> (</w:t>
       </w:r>
       <w:r>
         <w:rPr>
           <w:b/>
+          <w:highlight w:val="green"/>
         </w:rPr>
         <w:t>must</w:t>
       </w:r>
       <w:r>
+        <w:rPr>
+          <w:highlight w:val="green"/>
+        </w:rPr>
         <w:t xml:space="preserve"> be in format </w:t>
       </w:r>
       <w:r>
+        <w:rPr>
+          <w:highlight w:val="green"/>
+        </w:rPr>
         <w:t>'</w:t>
       </w:r>
       <w:r>
         <w:rPr>
           <w:rFonts w:ascii="Consolas" w:hAnsi="Consolas"/>
           <w:b/>
+          <w:highlight w:val="green"/>
         </w:rPr>
         <w:t>d</w:t>
       </w:r>
       <w:r>
+        <w:rPr>
+          <w:highlight w:val="green"/>
+        </w:rPr>
         <w:t>'</w:t>
       </w:r>
       <w:r>
-        <w:t xml:space="preserve">), </w:t>
-      </w:r>
-      <w:r>
-        <w:rPr>
-          <w:b/>
+        <w:rPr>
+          <w:highlight w:val="green"/>
+        </w:rPr>
+        <w:t>),</w:t>
+      </w:r>
+      <w:r>
+        <w:t xml:space="preserve"> </w:t>
+      </w:r>
+      <w:r>
+        <w:rPr>
+          <w:b/>
+          <w:highlight w:val="green"/>
         </w:rPr>
         <w:t>label</w:t>
       </w:r>
       <w:r>
+        <w:rPr>
+          <w:highlight w:val="green"/>
+        </w:rPr>
         <w:t xml:space="preserve"> and </w:t>
       </w:r>
       <w:r>
         <w:rPr>
           <w:b/>
+          <w:highlight w:val="green"/>
         </w:rPr>
         <w:t>execution</w:t>
       </w:r>
       <w:r>
+        <w:rPr>
+          <w:highlight w:val="green"/>
+        </w:rPr>
         <w:t xml:space="preserve"> type</w:t>
       </w:r>
       <w:r>
         <w:rPr>
           <w:b/>
-        </w:rPr>
-        <w:t xml:space="preserve">. </w:t>
-      </w:r>
-      <w:r>
+          <w:highlight w:val="green"/>
+        </w:rPr>
+        <w:t>.</w:t>
+      </w:r>
+      <w:r>
+        <w:rPr>
+          <w:b/>
+        </w:rPr>
+        <w:t xml:space="preserve"> </w:t>
+      </w:r>
+      <w:r>
+        <w:rPr>
+          <w:highlight w:val="green"/>
+        </w:rPr>
         <w:t xml:space="preserve">Order the </w:t>
       </w:r>
       <w:r>
         <w:rPr>
           <w:b/>
+          <w:highlight w:val="green"/>
         </w:rPr>
         <w:t>tasks</w:t>
       </w:r>
       <w:r>
+        <w:rPr>
+          <w:highlight w:val="green"/>
+        </w:rPr>
         <w:t xml:space="preserve"> by </w:t>
       </w:r>
       <w:r>
         <w:rPr>
           <w:b/>
+          <w:highlight w:val="green"/>
         </w:rPr>
         <w:t>due date</w:t>
       </w:r>
       <w:r>
+        <w:rPr>
+          <w:highlight w:val="green"/>
+        </w:rPr>
         <w:t xml:space="preserve"> (</w:t>
       </w:r>
       <w:r>
         <w:rPr>
           <w:b/>
+          <w:highlight w:val="green"/>
         </w:rPr>
         <w:t>de</w:t>
       </w:r>
       <w:r>
         <w:rPr>
           <w:b/>
+          <w:highlight w:val="green"/>
         </w:rPr>
         <w:t>scending</w:t>
       </w:r>
       <w:r>
+        <w:rPr>
+          <w:highlight w:val="green"/>
+        </w:rPr>
         <w:t>)</w:t>
       </w:r>
       <w:r>
+        <w:rPr>
+          <w:highlight w:val="green"/>
+        </w:rPr>
         <w:t xml:space="preserve">, then by </w:t>
       </w:r>
       <w:r>
         <w:rPr>
           <w:b/>
+          <w:highlight w:val="green"/>
         </w:rPr>
         <w:t>name</w:t>
       </w:r>
       <w:r>
+        <w:rPr>
+          <w:highlight w:val="green"/>
+        </w:rPr>
         <w:t xml:space="preserve"> (</w:t>
       </w:r>
       <w:r>
         <w:rPr>
           <w:b/>
+          <w:highlight w:val="green"/>
         </w:rPr>
         <w:t>ascending</w:t>
       </w:r>
       <w:r>
+        <w:rPr>
+          <w:highlight w:val="green"/>
+        </w:rPr>
         <w:t>)</w:t>
       </w:r>
       <w:r>
-        <w:t xml:space="preserve">. Order the </w:t>
+        <w:rPr>
+          <w:highlight w:val="green"/>
+        </w:rPr>
+        <w:t>.</w:t>
+      </w:r>
+      <w:r>
+        <w:t xml:space="preserve"> Order the </w:t>
       </w:r>
       <w:r>
         <w:rPr>
@@ -10575,157 +11174,229 @@
       </w:r>
     </w:p>
     <w:p>
-      <w:bookmarkStart w:id="21" w:name="OLE_LINK42"/>
-      <w:bookmarkStart w:id="22" w:name="OLE_LINK43"/>
-      <w:r>
+      <w:bookmarkStart w:id="20" w:name="OLE_LINK42"/>
+      <w:bookmarkStart w:id="21" w:name="OLE_LINK43"/>
+      <w:r>
+        <w:rPr>
+          <w:highlight w:val="green"/>
+        </w:rPr>
         <w:t xml:space="preserve">Export all </w:t>
       </w:r>
       <w:r>
         <w:rPr>
           <w:b/>
+          <w:highlight w:val="green"/>
         </w:rPr>
         <w:t>projects</w:t>
       </w:r>
       <w:r>
+        <w:rPr>
+          <w:highlight w:val="green"/>
+        </w:rPr>
         <w:t xml:space="preserve"> that have at least </w:t>
       </w:r>
       <w:r>
         <w:rPr>
           <w:b/>
+          <w:highlight w:val="green"/>
         </w:rPr>
         <w:t>one</w:t>
       </w:r>
       <w:r>
-        <w:t xml:space="preserve"> task. For each </w:t>
-      </w:r>
-      <w:r>
-        <w:rPr>
-          <w:b/>
+        <w:rPr>
+          <w:highlight w:val="green"/>
+        </w:rPr>
+        <w:t xml:space="preserve"> task.</w:t>
+      </w:r>
+      <w:r>
+        <w:t xml:space="preserve"> </w:t>
+      </w:r>
+      <w:r>
+        <w:rPr>
+          <w:highlight w:val="green"/>
+        </w:rPr>
+        <w:t xml:space="preserve">For each </w:t>
+      </w:r>
+      <w:r>
+        <w:rPr>
+          <w:b/>
+          <w:highlight w:val="green"/>
         </w:rPr>
         <w:t>project</w:t>
       </w:r>
       <w:r>
+        <w:rPr>
+          <w:highlight w:val="green"/>
+        </w:rPr>
         <w:t xml:space="preserve">, export its </w:t>
       </w:r>
       <w:r>
         <w:rPr>
           <w:b/>
+          <w:highlight w:val="green"/>
         </w:rPr>
         <w:t>name</w:t>
       </w:r>
       <w:r>
+        <w:rPr>
+          <w:highlight w:val="green"/>
+        </w:rPr>
         <w:t xml:space="preserve">, </w:t>
       </w:r>
       <w:r>
         <w:rPr>
           <w:b/>
+          <w:highlight w:val="green"/>
         </w:rPr>
         <w:t>tasks count</w:t>
       </w:r>
       <w:r>
+        <w:rPr>
+          <w:highlight w:val="green"/>
+        </w:rPr>
         <w:t xml:space="preserve">, and if it </w:t>
       </w:r>
       <w:r>
         <w:rPr>
           <w:b/>
-        </w:rPr>
-        <w:t>has end (due)</w:t>
-      </w:r>
-      <w:r>
-        <w:rPr>
-          <w:b/>
-        </w:rPr>
-        <w:t xml:space="preserve"> date</w:t>
-      </w:r>
-      <w:r>
+          <w:highlight w:val="green"/>
+        </w:rPr>
+        <w:t>has end (due) date</w:t>
+      </w:r>
+      <w:r>
+        <w:rPr>
+          <w:highlight w:val="green"/>
+        </w:rPr>
         <w:t xml:space="preserve"> which is represented like "</w:t>
       </w:r>
       <w:r>
         <w:rPr>
           <w:b/>
+          <w:highlight w:val="green"/>
         </w:rPr>
         <w:t>Yes</w:t>
       </w:r>
       <w:r>
+        <w:rPr>
+          <w:highlight w:val="green"/>
+        </w:rPr>
         <w:t>" and "</w:t>
       </w:r>
       <w:r>
         <w:rPr>
           <w:b/>
+          <w:highlight w:val="green"/>
         </w:rPr>
         <w:t>No</w:t>
       </w:r>
       <w:r>
+        <w:rPr>
+          <w:highlight w:val="green"/>
+        </w:rPr>
         <w:t>"</w:t>
       </w:r>
       <w:r>
         <w:rPr>
           <w:b/>
+          <w:highlight w:val="green"/>
         </w:rPr>
         <w:t>.</w:t>
       </w:r>
       <w:r>
+        <w:rPr>
+          <w:highlight w:val="green"/>
+        </w:rPr>
         <w:t xml:space="preserve"> For each </w:t>
       </w:r>
       <w:r>
         <w:rPr>
           <w:b/>
+          <w:highlight w:val="green"/>
         </w:rPr>
         <w:t>task</w:t>
       </w:r>
       <w:r>
+        <w:rPr>
+          <w:highlight w:val="green"/>
+        </w:rPr>
         <w:t xml:space="preserve">, export its </w:t>
       </w:r>
       <w:r>
         <w:rPr>
           <w:b/>
+          <w:highlight w:val="green"/>
         </w:rPr>
         <w:t>name</w:t>
       </w:r>
       <w:r>
+        <w:rPr>
+          <w:highlight w:val="green"/>
+        </w:rPr>
         <w:t xml:space="preserve"> and </w:t>
       </w:r>
       <w:r>
         <w:rPr>
           <w:b/>
+          <w:highlight w:val="green"/>
         </w:rPr>
         <w:t>label type</w:t>
       </w:r>
-      <w:r>
-        <w:rPr>
-          <w:b/>
+      <w:bookmarkStart w:id="22" w:name="_GoBack"/>
+      <w:bookmarkEnd w:id="22"/>
+      <w:r>
+        <w:rPr>
+          <w:b/>
+          <w:highlight w:val="green"/>
         </w:rPr>
         <w:t xml:space="preserve">. </w:t>
       </w:r>
       <w:r>
+        <w:rPr>
+          <w:highlight w:val="green"/>
+        </w:rPr>
         <w:t xml:space="preserve">Order the </w:t>
       </w:r>
       <w:r>
         <w:rPr>
           <w:b/>
+          <w:highlight w:val="green"/>
         </w:rPr>
         <w:t>tasks</w:t>
       </w:r>
       <w:r>
+        <w:rPr>
+          <w:highlight w:val="green"/>
+        </w:rPr>
         <w:t xml:space="preserve"> by </w:t>
       </w:r>
       <w:r>
         <w:rPr>
           <w:b/>
+          <w:highlight w:val="green"/>
         </w:rPr>
         <w:t>name</w:t>
       </w:r>
       <w:r>
+        <w:rPr>
+          <w:highlight w:val="green"/>
+        </w:rPr>
         <w:t xml:space="preserve"> (</w:t>
       </w:r>
       <w:r>
         <w:rPr>
           <w:b/>
+          <w:highlight w:val="green"/>
         </w:rPr>
         <w:t>ascending</w:t>
       </w:r>
       <w:r>
-        <w:t xml:space="preserve">). Order the </w:t>
+        <w:rPr>
+          <w:highlight w:val="green"/>
+        </w:rPr>
+        <w:t>).</w:t>
+      </w:r>
+      <w:r>
+        <w:t xml:space="preserve"> Order the </w:t>
       </w:r>
       <w:r>
         <w:rPr>
@@ -10861,8 +11532,8 @@
         <w:t xml:space="preserve">. </w:t>
       </w:r>
     </w:p>
+    <w:bookmarkEnd w:id="20"/>
     <w:bookmarkEnd w:id="21"/>
-    <w:bookmarkEnd w:id="22"/>
     <w:p>
       <w:pPr>
         <w:pStyle w:val="Heading5"/>
@@ -15118,7 +15789,7 @@
                               <w:sz w:val="18"/>
                               <w:szCs w:val="18"/>
                             </w:rPr>
-                            <w:t>2</w:t>
+                            <w:t>8</w:t>
                           </w:r>
                           <w:r>
                             <w:rPr>
@@ -15243,7 +15914,7 @@
                         <w:sz w:val="18"/>
                         <w:szCs w:val="18"/>
                       </w:rPr>
-                      <w:t>2</w:t>
+                      <w:t>8</w:t>
                     </w:r>
                     <w:r>
                       <w:rPr>
@@ -17395,7 +18066,7 @@
 </file>
 
 <file path=customXml/itemProps1.xml><?xml version="1.0" encoding="utf-8"?>
-<ds:datastoreItem xmlns:ds="http://schemas.openxmlformats.org/officeDocument/2006/customXml" ds:itemID="{817A5025-2CCA-4243-B009-40F2F74845BF}">
+<ds:datastoreItem xmlns:ds="http://schemas.openxmlformats.org/officeDocument/2006/customXml" ds:itemID="{C67310EE-9173-49F1-B2F1-013726B6EA0E}">
   <ds:schemaRefs>
     <ds:schemaRef ds:uri="http://schemas.openxmlformats.org/officeDocument/2006/bibliography"/>
   </ds:schemaRefs>

</xml_diff>